<commit_message>
BDDOQ-36, BDDOQ-37, BDDOQ-62: some improvements
</commit_message>
<xml_diff>
--- a/jba-oq-documents/1_0_TestSpecification_v100.docx
+++ b/jba-oq-documents/1_0_TestSpecification_v100.docx
@@ -855,266 +855,229 @@
           <w:lang w:val="en-CH"/>
         </w:rPr>
       </w:pPr>
-      <w:bookmarkStart w:id="0" w:name="_GoBack"/>
-      <w:bookmarkEnd w:id="0"/>
-    </w:p>
-    <w:p>
-      <w:pPr>
-        <w:rPr>
-          <w:b/>
-          <w:bCs/>
-          <w:lang w:val="en-CH"/>
-        </w:rPr>
-      </w:pPr>
-    </w:p>
-    <w:p>
-      <w:pPr>
-        <w:rPr>
-          <w:b/>
-          <w:bCs/>
-          <w:lang w:val="en-CH"/>
-        </w:rPr>
-      </w:pPr>
-    </w:p>
-    <w:p>
-      <w:pPr>
-        <w:rPr>
-          <w:b/>
-          <w:bCs/>
-          <w:lang w:val="en-CH"/>
-        </w:rPr>
-      </w:pPr>
-    </w:p>
-    <w:p>
-      <w:pPr>
-        <w:rPr>
-          <w:b/>
-          <w:bCs/>
-          <w:lang w:val="en-CH"/>
-        </w:rPr>
-      </w:pPr>
-    </w:p>
-    <w:p>
-      <w:pPr>
-        <w:rPr>
-          <w:b/>
-          <w:bCs/>
-          <w:lang w:val="en-CH"/>
-        </w:rPr>
-      </w:pPr>
-    </w:p>
-    <w:p>
-      <w:pPr>
-        <w:rPr>
-          <w:b/>
-          <w:bCs/>
-          <w:lang w:val="en-CH"/>
-        </w:rPr>
-      </w:pPr>
-    </w:p>
-    <w:p>
-      <w:pPr>
-        <w:rPr>
-          <w:b/>
-          <w:bCs/>
-          <w:lang w:val="en-CH"/>
-        </w:rPr>
-      </w:pPr>
-    </w:p>
-    <w:p>
-      <w:pPr>
-        <w:rPr>
-          <w:b/>
-          <w:bCs/>
-          <w:lang w:val="en-CH"/>
-        </w:rPr>
-      </w:pPr>
-    </w:p>
-    <w:p>
-      <w:pPr>
-        <w:rPr>
-          <w:b/>
-          <w:bCs/>
-          <w:lang w:val="en-CH"/>
-        </w:rPr>
-      </w:pPr>
-    </w:p>
-    <w:p>
-      <w:pPr>
-        <w:rPr>
-          <w:b/>
-          <w:bCs/>
-          <w:lang w:val="en-CH"/>
-        </w:rPr>
-      </w:pPr>
-    </w:p>
-    <w:p>
-      <w:pPr>
-        <w:rPr>
-          <w:b/>
-          <w:bCs/>
-          <w:lang w:val="en-CH"/>
-        </w:rPr>
-      </w:pPr>
-    </w:p>
-    <w:p>
-      <w:pPr>
-        <w:rPr>
-          <w:b/>
-          <w:bCs/>
-          <w:lang w:val="en-CH"/>
-        </w:rPr>
-      </w:pPr>
-    </w:p>
-    <w:p>
-      <w:pPr>
-        <w:rPr>
-          <w:b/>
-          <w:bCs/>
-          <w:lang w:val="en-CH"/>
-        </w:rPr>
-      </w:pPr>
-    </w:p>
-    <w:p>
-      <w:pPr>
-        <w:rPr>
-          <w:b/>
-          <w:bCs/>
-          <w:lang w:val="en-CH"/>
-        </w:rPr>
-      </w:pPr>
-    </w:p>
-    <w:p>
-      <w:pPr>
-        <w:rPr>
-          <w:b/>
-          <w:bCs/>
-          <w:lang w:val="en-CH"/>
-        </w:rPr>
-      </w:pPr>
-    </w:p>
-    <w:p>
-      <w:pPr>
-        <w:rPr>
-          <w:b/>
-          <w:bCs/>
-          <w:lang w:val="en-CH"/>
-        </w:rPr>
-      </w:pPr>
-    </w:p>
-    <w:p>
-      <w:pPr>
-        <w:rPr>
-          <w:b/>
-          <w:bCs/>
-          <w:lang w:val="en-CH"/>
-        </w:rPr>
-      </w:pPr>
-    </w:p>
-    <w:p>
-      <w:pPr>
-        <w:rPr>
-          <w:b/>
-          <w:bCs/>
-          <w:lang w:val="en-CH"/>
-        </w:rPr>
-      </w:pPr>
-    </w:p>
-    <w:p>
-      <w:pPr>
-        <w:rPr>
-          <w:b/>
-          <w:bCs/>
-          <w:lang w:val="en-CH"/>
-        </w:rPr>
-      </w:pPr>
-    </w:p>
-    <w:p>
-      <w:pPr>
-        <w:rPr>
-          <w:b/>
-          <w:bCs/>
-          <w:lang w:val="en-CH"/>
-        </w:rPr>
-      </w:pPr>
-    </w:p>
-    <w:p>
-      <w:pPr>
-        <w:rPr>
-          <w:b/>
-          <w:bCs/>
-          <w:lang w:val="en-CH"/>
-        </w:rPr>
-      </w:pPr>
-    </w:p>
-    <w:p>
-      <w:pPr>
-        <w:rPr>
-          <w:b/>
-          <w:bCs/>
-          <w:lang w:val="en-CH"/>
-        </w:rPr>
-      </w:pPr>
-    </w:p>
-    <w:p>
-      <w:pPr>
-        <w:rPr>
-          <w:b/>
-          <w:bCs/>
-          <w:lang w:val="en-CH"/>
-        </w:rPr>
-      </w:pPr>
-    </w:p>
-    <w:p>
-      <w:pPr>
-        <w:rPr>
-          <w:b/>
-          <w:bCs/>
-          <w:lang w:val="en-CH"/>
-        </w:rPr>
-      </w:pPr>
-    </w:p>
-    <w:p>
-      <w:pPr>
-        <w:rPr>
-          <w:b/>
-          <w:bCs/>
-          <w:lang w:val="en-CH"/>
-        </w:rPr>
-      </w:pPr>
-    </w:p>
-    <w:p>
-      <w:pPr>
-        <w:rPr>
-          <w:b/>
-          <w:bCs/>
-          <w:lang w:val="en-CH"/>
-        </w:rPr>
-      </w:pPr>
-    </w:p>
-    <w:p>
-      <w:pPr>
-        <w:rPr>
-          <w:b/>
-          <w:bCs/>
-          <w:lang w:val="en-CH"/>
-        </w:rPr>
-      </w:pPr>
-    </w:p>
-    <w:p>
-      <w:pPr>
-        <w:rPr>
-          <w:b/>
-          <w:bCs/>
-          <w:lang w:val="en-CH"/>
-        </w:rPr>
-      </w:pPr>
-      <w:r>
-        <w:rPr>
-          <w:b/>
-          <w:bCs/>
-          <w:lang w:val="en-CH"/>
-        </w:rPr>
+    </w:p>
+    <w:p>
+      <w:pPr>
+        <w:rPr>
+          <w:b/>
+          <w:bCs/>
+          <w:lang w:val="en-CH"/>
+        </w:rPr>
+      </w:pPr>
+    </w:p>
+    <w:p>
+      <w:pPr>
+        <w:rPr>
+          <w:b/>
+          <w:bCs/>
+          <w:lang w:val="en-CH"/>
+        </w:rPr>
+      </w:pPr>
+    </w:p>
+    <w:p>
+      <w:pPr>
+        <w:rPr>
+          <w:b/>
+          <w:bCs/>
+          <w:lang w:val="en-CH"/>
+        </w:rPr>
+      </w:pPr>
+    </w:p>
+    <w:p>
+      <w:pPr>
+        <w:rPr>
+          <w:b/>
+          <w:bCs/>
+          <w:lang w:val="en-CH"/>
+        </w:rPr>
+      </w:pPr>
+    </w:p>
+    <w:p>
+      <w:pPr>
+        <w:rPr>
+          <w:b/>
+          <w:bCs/>
+          <w:lang w:val="en-CH"/>
+        </w:rPr>
+      </w:pPr>
+    </w:p>
+    <w:p>
+      <w:pPr>
+        <w:rPr>
+          <w:b/>
+          <w:bCs/>
+          <w:lang w:val="en-CH"/>
+        </w:rPr>
+      </w:pPr>
+    </w:p>
+    <w:p>
+      <w:pPr>
+        <w:rPr>
+          <w:b/>
+          <w:bCs/>
+          <w:lang w:val="en-CH"/>
+        </w:rPr>
+      </w:pPr>
+    </w:p>
+    <w:p>
+      <w:pPr>
+        <w:rPr>
+          <w:b/>
+          <w:bCs/>
+          <w:lang w:val="en-CH"/>
+        </w:rPr>
+      </w:pPr>
+    </w:p>
+    <w:p>
+      <w:pPr>
+        <w:rPr>
+          <w:b/>
+          <w:bCs/>
+          <w:lang w:val="en-CH"/>
+        </w:rPr>
+      </w:pPr>
+    </w:p>
+    <w:p>
+      <w:pPr>
+        <w:rPr>
+          <w:b/>
+          <w:bCs/>
+          <w:lang w:val="en-CH"/>
+        </w:rPr>
+      </w:pPr>
+    </w:p>
+    <w:p>
+      <w:pPr>
+        <w:rPr>
+          <w:b/>
+          <w:bCs/>
+          <w:lang w:val="en-CH"/>
+        </w:rPr>
+      </w:pPr>
+    </w:p>
+    <w:p>
+      <w:pPr>
+        <w:rPr>
+          <w:b/>
+          <w:bCs/>
+          <w:lang w:val="en-CH"/>
+        </w:rPr>
+      </w:pPr>
+    </w:p>
+    <w:p>
+      <w:pPr>
+        <w:rPr>
+          <w:b/>
+          <w:bCs/>
+          <w:lang w:val="en-CH"/>
+        </w:rPr>
+      </w:pPr>
+    </w:p>
+    <w:p>
+      <w:pPr>
+        <w:rPr>
+          <w:b/>
+          <w:bCs/>
+          <w:lang w:val="en-CH"/>
+        </w:rPr>
+      </w:pPr>
+    </w:p>
+    <w:p>
+      <w:pPr>
+        <w:rPr>
+          <w:b/>
+          <w:bCs/>
+          <w:lang w:val="en-CH"/>
+        </w:rPr>
+      </w:pPr>
+    </w:p>
+    <w:p>
+      <w:pPr>
+        <w:rPr>
+          <w:b/>
+          <w:bCs/>
+          <w:lang w:val="en-CH"/>
+        </w:rPr>
+      </w:pPr>
+    </w:p>
+    <w:p>
+      <w:pPr>
+        <w:rPr>
+          <w:b/>
+          <w:bCs/>
+          <w:lang w:val="en-CH"/>
+        </w:rPr>
+      </w:pPr>
+    </w:p>
+    <w:p>
+      <w:pPr>
+        <w:rPr>
+          <w:b/>
+          <w:bCs/>
+          <w:lang w:val="en-CH"/>
+        </w:rPr>
+      </w:pPr>
+    </w:p>
+    <w:p>
+      <w:pPr>
+        <w:rPr>
+          <w:b/>
+          <w:bCs/>
+          <w:lang w:val="en-CH"/>
+        </w:rPr>
+      </w:pPr>
+    </w:p>
+    <w:p>
+      <w:pPr>
+        <w:rPr>
+          <w:b/>
+          <w:bCs/>
+          <w:lang w:val="en-CH"/>
+        </w:rPr>
+      </w:pPr>
+    </w:p>
+    <w:p>
+      <w:pPr>
+        <w:rPr>
+          <w:b/>
+          <w:bCs/>
+          <w:lang w:val="en-CH"/>
+        </w:rPr>
+      </w:pPr>
+    </w:p>
+    <w:p>
+      <w:pPr>
+        <w:rPr>
+          <w:b/>
+          <w:bCs/>
+          <w:lang w:val="en-CH"/>
+        </w:rPr>
+      </w:pPr>
+    </w:p>
+    <w:p>
+      <w:pPr>
+        <w:rPr>
+          <w:b/>
+          <w:bCs/>
+          <w:lang w:val="en-CH"/>
+        </w:rPr>
+      </w:pPr>
+    </w:p>
+    <w:p>
+      <w:pPr>
+        <w:rPr>
+          <w:b/>
+          <w:bCs/>
+          <w:lang w:val="en-CH"/>
+        </w:rPr>
+      </w:pPr>
+      <w:r>
+        <w:rPr>
+          <w:b/>
+          <w:bCs/>
+          <w:lang w:val="en-CH"/>
+        </w:rPr>
+        <w:lastRenderedPageBreak/>
         <w:t>Introduction</w:t>
       </w:r>
     </w:p>
@@ -1176,7 +1139,19 @@
         <w:rPr>
           <w:lang w:val="en-CH"/>
         </w:rPr>
-        <w:t xml:space="preserve">. It is specifically dedicated to the OQ for JBA_v.1.0.0 As defined in the Test </w:t>
+        <w:t>. It is specifically dedicated to the OQ for JBA_v.1.0.0</w:t>
+      </w:r>
+      <w:r>
+        <w:rPr>
+          <w:lang w:val="en-CH"/>
+        </w:rPr>
+        <w:t>.0.</w:t>
+      </w:r>
+      <w:r>
+        <w:rPr>
+          <w:lang w:val="en-CH"/>
+        </w:rPr>
+        <w:t xml:space="preserve"> As defined in the Test </w:t>
       </w:r>
       <w:r>
         <w:rPr>
@@ -1224,25 +1199,7 @@
         <w:rPr>
           <w:lang w:val="en-CH"/>
         </w:rPr>
-        <w:t>wner</w:t>
-      </w:r>
-      <w:r>
-        <w:rPr>
-          <w:lang w:val="en-CH"/>
-        </w:rPr>
-        <w:t xml:space="preserve"> </w:t>
-      </w:r>
-      <w:r>
-        <w:rPr>
-          <w:lang w:val="en-CH"/>
-        </w:rPr>
-        <w:t>as prescribed in the Test Plan</w:t>
-      </w:r>
-      <w:r>
-        <w:rPr>
-          <w:lang w:val="en-CH"/>
-        </w:rPr>
-        <w:t xml:space="preserve">. It </w:t>
+        <w:t xml:space="preserve">wner. It </w:t>
       </w:r>
       <w:r>
         <w:rPr>
@@ -1651,6 +1608,7 @@
           <w:bCs/>
           <w:lang w:val="en-CH"/>
         </w:rPr>
+        <w:lastRenderedPageBreak/>
         <w:t>Purpose</w:t>
       </w:r>
     </w:p>
@@ -1664,27 +1622,25 @@
         <w:rPr>
           <w:lang w:val="en-CH"/>
         </w:rPr>
-        <w:t xml:space="preserve">This document defines the set-up and the rules that </w:t>
-      </w:r>
-      <w:proofErr w:type="gramStart"/>
-      <w:r>
-        <w:rPr>
-          <w:lang w:val="en-CH"/>
-        </w:rPr>
-        <w:t>have to</w:t>
-      </w:r>
-      <w:proofErr w:type="gramEnd"/>
-      <w:r>
-        <w:rPr>
-          <w:lang w:val="en-CH"/>
-        </w:rPr>
-        <w:t xml:space="preserve"> be respected in order to achieve a valid OQ.</w:t>
-      </w:r>
-      <w:r>
-        <w:rPr>
-          <w:lang w:val="en-CH"/>
-        </w:rPr>
-        <w:t xml:space="preserve"> It guarantees a consistent embedding of the OQ in the whole verification process. The goal of the OQ is to get the formal prove, that the functional specifications of JBA_v.1.0.0 are met.</w:t>
+        <w:t>This document defines the set-up and the rules that have to be respected in order to achieve a valid OQ.</w:t>
+      </w:r>
+      <w:r>
+        <w:rPr>
+          <w:lang w:val="en-CH"/>
+        </w:rPr>
+        <w:t xml:space="preserve"> It guarantees a consistent embedding of the OQ in the whole verification process. The goal of the OQ is to get the formal prove, that the functional specifications of JBA_v.1.0.0</w:t>
+      </w:r>
+      <w:r>
+        <w:rPr>
+          <w:lang w:val="en-CH"/>
+        </w:rPr>
+        <w:t>.0</w:t>
+      </w:r>
+      <w:r>
+        <w:rPr>
+          <w:lang w:val="en-CH"/>
+        </w:rPr>
+        <w:t xml:space="preserve"> are met.</w:t>
       </w:r>
     </w:p>
     <w:p>
@@ -1828,7 +1784,31 @@
         <w:rPr>
           <w:lang w:val="en-CH"/>
         </w:rPr>
-        <w:t xml:space="preserve">Setting the Vaseline weight measurement, 1.0.0.0 approved by the Process Owner the </w:t>
+        <w:t xml:space="preserve">Setting the </w:t>
+      </w:r>
+      <w:r>
+        <w:rPr>
+          <w:lang w:val="en-CH"/>
+        </w:rPr>
+        <w:t>b</w:t>
+      </w:r>
+      <w:r>
+        <w:rPr>
+          <w:lang w:val="en-CH"/>
+        </w:rPr>
+        <w:t>aseline weight measurement,</w:t>
+      </w:r>
+      <w:r>
+        <w:rPr>
+          <w:lang w:val="en-CH"/>
+        </w:rPr>
+        <w:t xml:space="preserve"> signature Version</w:t>
+      </w:r>
+      <w:r>
+        <w:rPr>
+          <w:lang w:val="en-CH"/>
+        </w:rPr>
+        <w:t xml:space="preserve"> 1.0.0.0 approved by the Process Owner the </w:t>
       </w:r>
       <w:r>
         <w:rPr>
@@ -2267,7 +2247,6 @@
         <w:rPr>
           <w:noProof/>
         </w:rPr>
-        <w:lastRenderedPageBreak/>
         <w:drawing>
           <wp:inline distT="0" distB="0" distL="0" distR="0" wp14:anchorId="3B863F23" wp14:editId="7720C16E">
             <wp:extent cx="5756910" cy="2023745"/>
@@ -2328,6 +2307,7 @@
         <w:rPr>
           <w:lang w:val="en-CH"/>
         </w:rPr>
+        <w:lastRenderedPageBreak/>
         <w:t>Next to performing the automated tests, all tasks as described in the</w:t>
       </w:r>
       <w:r>
@@ -2346,21 +2326,7 @@
         <w:rPr>
           <w:lang w:val="en-CH"/>
         </w:rPr>
-        <w:t xml:space="preserve">_TER_OQ version 1.0 </w:t>
-      </w:r>
-      <w:proofErr w:type="gramStart"/>
-      <w:r>
-        <w:rPr>
-          <w:lang w:val="en-CH"/>
-        </w:rPr>
-        <w:t>have to</w:t>
-      </w:r>
-      <w:proofErr w:type="gramEnd"/>
-      <w:r>
-        <w:rPr>
-          <w:lang w:val="en-CH"/>
-        </w:rPr>
-        <w:t xml:space="preserve"> be completed. This document has also to be used as form to be filled in. The filled-in and signed form will accompany the automated test results.</w:t>
+        <w:t>_TER_OQ version 1.0 have to be completed. This document has also to be used as form to be filled in. The filled-in and signed form will accompany the automated test results.</w:t>
       </w:r>
     </w:p>
     <w:p>
@@ -2469,21 +2435,7 @@
         <w:rPr>
           <w:lang w:val="en-CH"/>
         </w:rPr>
-        <w:t xml:space="preserve">To guide that process the document Doc_JBA_v.1.0.0.0_TRep_OQ version 1.0 </w:t>
-      </w:r>
-      <w:proofErr w:type="gramStart"/>
-      <w:r>
-        <w:rPr>
-          <w:lang w:val="en-CH"/>
-        </w:rPr>
-        <w:t>has to</w:t>
-      </w:r>
-      <w:proofErr w:type="gramEnd"/>
-      <w:r>
-        <w:rPr>
-          <w:lang w:val="en-CH"/>
-        </w:rPr>
-        <w:t xml:space="preserve"> be used, filled in and signed by the Test Reviewer.</w:t>
+        <w:t>To guide that process the document Doc_JBA_v.1.0.0_TRep_OQ version 1.0 has to be used, filled in and signed by the Test Reviewer.</w:t>
       </w:r>
     </w:p>
     <w:p>
@@ -2571,15 +2523,10 @@
             <w:rStyle w:val="Hyperlink"/>
             <w:lang w:val="sv-SE"/>
           </w:rPr>
-          <w:t>\\dia\InterneProjekte\BDD4OQ\Scenarioo\Reports\</w:t>
+          <w:t>\\dia\InterneProjekte\BDD4OQ\Scenarioo\Reports\v.1.0.0</w:t>
         </w:r>
-        <w:r>
-          <w:rPr>
-            <w:rStyle w:val="Hyperlink"/>
-            <w:lang w:val="sv-SE"/>
-          </w:rPr>
-          <w:t>v.1.0.0.0</w:t>
-        </w:r>
+        <w:bookmarkStart w:id="0" w:name="_GoBack"/>
+        <w:bookmarkEnd w:id="0"/>
       </w:hyperlink>
       <w:r>
         <w:rPr>
@@ -2626,14 +2573,12 @@
         </w:rPr>
         <w:t xml:space="preserve">lts viewed in the </w:t>
       </w:r>
-      <w:proofErr w:type="spellStart"/>
-      <w:r>
-        <w:rPr>
-          <w:lang w:val="en-CH"/>
-        </w:rPr>
-        <w:t>chorme</w:t>
-      </w:r>
-      <w:proofErr w:type="spellEnd"/>
+      <w:r>
+        <w:rPr>
+          <w:lang w:val="en-CH"/>
+        </w:rPr>
+        <w:t>Chrome</w:t>
+      </w:r>
       <w:r>
         <w:rPr>
           <w:lang w:val="en-CH"/>
@@ -2666,7 +2611,7 @@
         <w:rPr>
           <w:lang w:val="en-CH"/>
         </w:rPr>
-        <w:t>The filled-in and signed form Doc_JBA_v.1.0.0.0_TRep_OQ should be placed in following folder for approval:</w:t>
+        <w:t>The filled-in and signed form Doc_JBA_v.1.0.0_TRep_OQ should be placed in following folder for approval:</w:t>
       </w:r>
     </w:p>
     <w:p>
@@ -2719,19 +2664,19 @@
         <w:rPr>
           <w:lang w:val="en-CH"/>
         </w:rPr>
-        <w:t>The Doc_JBA_v.1.0.0.0_TRep_OQ that was filled and signed by the Test Reviewer is reviewed and approved by the QA. The signature of the QA allow</w:t>
-      </w:r>
-      <w:r>
-        <w:rPr>
-          <w:lang w:val="en-CH"/>
-        </w:rPr>
-        <w:t>e</w:t>
-      </w:r>
-      <w:r>
-        <w:rPr>
-          <w:lang w:val="en-CH"/>
-        </w:rPr>
-        <w:t>s to continue for the PQ.</w:t>
+        <w:t xml:space="preserve">The Doc_JBA_v.1.0.0_TRep_OQ that was filled and signed by the Test Reviewer is reviewed and approved by the QA. The signature of the QA </w:t>
+      </w:r>
+      <w:r>
+        <w:rPr>
+          <w:lang w:val="en-CH"/>
+        </w:rPr>
+        <w:t>allows</w:t>
+      </w:r>
+      <w:r>
+        <w:rPr>
+          <w:lang w:val="en-CH"/>
+        </w:rPr>
+        <w:t xml:space="preserve"> to continue for the PQ.</w:t>
       </w:r>
     </w:p>
     <w:p>
@@ -2912,7 +2857,6 @@
           <w:bCs/>
           <w:lang w:val="en-CH"/>
         </w:rPr>
-        <w:lastRenderedPageBreak/>
         <w:t>Environment</w:t>
       </w:r>
     </w:p>
@@ -2991,21 +2935,7 @@
         <w:rPr>
           <w:lang w:val="en-CH"/>
         </w:rPr>
-        <w:t xml:space="preserve">Following tools </w:t>
-      </w:r>
-      <w:proofErr w:type="gramStart"/>
-      <w:r>
-        <w:rPr>
-          <w:lang w:val="en-CH"/>
-        </w:rPr>
-        <w:t>have to</w:t>
-      </w:r>
-      <w:proofErr w:type="gramEnd"/>
-      <w:r>
-        <w:rPr>
-          <w:lang w:val="en-CH"/>
-        </w:rPr>
-        <w:t xml:space="preserve"> be used:</w:t>
+        <w:t>Following tools have to be used:</w:t>
       </w:r>
     </w:p>
     <w:p>
@@ -3115,6 +3045,7 @@
           <w:bCs/>
           <w:lang w:val="en-CH"/>
         </w:rPr>
+        <w:lastRenderedPageBreak/>
         <w:t xml:space="preserve">Reference to </w:t>
       </w:r>
       <w:r>
@@ -3399,7 +3330,7 @@
         <w:rPr>
           <w:lang w:val="en-CH"/>
         </w:rPr>
-        <w:t xml:space="preserve"> based on Doc_JBA_v.1.0.0.0_TRep_OQ version 1.0</w:t>
+        <w:t xml:space="preserve"> based on Doc_JBA_v.1.0.0_TRep_OQ version 1.0</w:t>
       </w:r>
       <w:r>
         <w:rPr>
@@ -3711,7 +3642,6 @@
           <w:bCs/>
           <w:lang w:val="en-CH"/>
         </w:rPr>
-        <w:lastRenderedPageBreak/>
         <w:t>Approved</w:t>
       </w:r>
     </w:p>
@@ -5637,6 +5567,7 @@
   <w:style w:type="character" w:default="1" w:styleId="DefaultParagraphFont">
     <w:name w:val="Default Paragraph Font"/>
     <w:uiPriority w:val="1"/>
+    <w:semiHidden/>
     <w:unhideWhenUsed/>
   </w:style>
   <w:style w:type="table" w:default="1" w:styleId="TableNormal">
@@ -5890,12 +5821,15 @@
     <w:rsid w:val="000E2F38"/>
     <w:rsid w:val="002E13AF"/>
     <w:rsid w:val="00350F62"/>
+    <w:rsid w:val="00364626"/>
     <w:rsid w:val="003C0C5C"/>
     <w:rsid w:val="007001DB"/>
     <w:rsid w:val="009B4C25"/>
     <w:rsid w:val="009C0418"/>
+    <w:rsid w:val="009E001D"/>
     <w:rsid w:val="00E72E50"/>
     <w:rsid w:val="00F57AD2"/>
+    <w:rsid w:val="00FE2CF7"/>
   </w:rsids>
   <m:mathPr>
     <m:mathFont m:val="Cambria Math"/>

</xml_diff>